<commit_message>
Reporte de Desafío1 DSM
</commit_message>
<xml_diff>
--- a/Desafio1_DSM.docx
+++ b/Desafio1_DSM.docx
@@ -476,6 +476,586 @@
           <w:rFonts w:ascii="Arial Unicode MS" w:eastAsia="Arial Unicode MS" w:hAnsi="Arial Unicode MS" w:cs="Arial Unicode MS"/>
           <w:b/>
         </w:rPr>
+        <w:t>1. (10%) Realizar una aplicación móvil que resuelva la solución de la ecuación</w:t>
+      </w:r>
+    </w:p>
+    <w:p>
+      <w:pPr>
+        <w:rPr>
+          <w:rFonts w:ascii="Arial Unicode MS" w:eastAsia="Arial Unicode MS" w:hAnsi="Arial Unicode MS" w:cs="Arial Unicode MS"/>
+          <w:b/>
+        </w:rPr>
+      </w:pPr>
+      <w:r>
+        <w:rPr>
+          <w:rFonts w:ascii="Arial Unicode MS" w:eastAsia="Arial Unicode MS" w:hAnsi="Arial Unicode MS" w:cs="Arial Unicode MS"/>
+          <w:b/>
+        </w:rPr>
+        <w:t>C</w:t>
+      </w:r>
+      <w:r>
+        <w:rPr>
+          <w:rFonts w:ascii="Arial Unicode MS" w:eastAsia="Arial Unicode MS" w:hAnsi="Arial Unicode MS" w:cs="Arial Unicode MS"/>
+          <w:b/>
+        </w:rPr>
+        <w:t>uadrática</w:t>
+      </w:r>
+    </w:p>
+    <w:p>
+      <w:pPr>
+        <w:rPr>
+          <w:rFonts w:ascii="Arial Unicode MS" w:eastAsia="Arial Unicode MS" w:hAnsi="Arial Unicode MS" w:cs="Arial Unicode MS"/>
+          <w:b/>
+        </w:rPr>
+      </w:pPr>
+      <w:r>
+        <w:rPr>
+          <w:rFonts w:ascii="Arial Unicode MS" w:eastAsia="Arial Unicode MS" w:hAnsi="Arial Unicode MS" w:cs="Arial Unicode MS"/>
+          <w:b/>
+        </w:rPr>
+        <w:drawing>
+          <wp:inline distT="0" distB="0" distL="0" distR="0" wp14:anchorId="3F9BF23B" wp14:editId="4F01C3CD">
+            <wp:extent cx="2837378" cy="5252483"/>
+            <wp:effectExtent l="0" t="0" r="1270" b="5715"/>
+            <wp:docPr id="10" name="Imagen 10"/>
+            <wp:cNvGraphicFramePr>
+              <a:graphicFrameLocks xmlns:a="http://schemas.openxmlformats.org/drawingml/2006/main" noChangeAspect="1"/>
+            </wp:cNvGraphicFramePr>
+            <a:graphic xmlns:a="http://schemas.openxmlformats.org/drawingml/2006/main">
+              <a:graphicData uri="http://schemas.openxmlformats.org/drawingml/2006/picture">
+                <pic:pic xmlns:pic="http://schemas.openxmlformats.org/drawingml/2006/picture">
+                  <pic:nvPicPr>
+                    <pic:cNvPr id="1" name=""/>
+                    <pic:cNvPicPr/>
+                  </pic:nvPicPr>
+                  <pic:blipFill>
+                    <a:blip r:embed="rId9"/>
+                    <a:stretch>
+                      <a:fillRect/>
+                    </a:stretch>
+                  </pic:blipFill>
+                  <pic:spPr>
+                    <a:xfrm>
+                      <a:off x="0" y="0"/>
+                      <a:ext cx="2838805" cy="5255124"/>
+                    </a:xfrm>
+                    <a:prstGeom prst="rect">
+                      <a:avLst/>
+                    </a:prstGeom>
+                  </pic:spPr>
+                </pic:pic>
+              </a:graphicData>
+            </a:graphic>
+          </wp:inline>
+        </w:drawing>
+      </w:r>
+    </w:p>
+    <w:p>
+      <w:pPr>
+        <w:pStyle w:val="Prrafodelista"/>
+        <w:numPr>
+          <w:ilvl w:val="0"/>
+          <w:numId w:val="5"/>
+        </w:numPr>
+        <w:rPr>
+          <w:rFonts w:ascii="Arial Unicode MS" w:eastAsia="Arial Unicode MS" w:hAnsi="Arial Unicode MS" w:cs="Arial Unicode MS"/>
+          <w:b/>
+        </w:rPr>
+      </w:pPr>
+      <w:r>
+        <w:rPr>
+          <w:rFonts w:ascii="Arial Unicode MS" w:eastAsia="Arial Unicode MS" w:hAnsi="Arial Unicode MS" w:cs="Arial Unicode MS"/>
+          <w:b/>
+        </w:rPr>
+        <w:t>Se ingresan los valores de la ecuación que se desean calcular</w:t>
+      </w:r>
+    </w:p>
+    <w:p>
+      <w:pPr>
+        <w:pStyle w:val="Prrafodelista"/>
+        <w:rPr>
+          <w:rFonts w:ascii="Arial Unicode MS" w:eastAsia="Arial Unicode MS" w:hAnsi="Arial Unicode MS" w:cs="Arial Unicode MS"/>
+          <w:b/>
+        </w:rPr>
+      </w:pPr>
+    </w:p>
+    <w:p>
+      <w:pPr>
+        <w:pStyle w:val="Prrafodelista"/>
+        <w:rPr>
+          <w:rFonts w:ascii="Arial Unicode MS" w:eastAsia="Arial Unicode MS" w:hAnsi="Arial Unicode MS" w:cs="Arial Unicode MS"/>
+          <w:b/>
+        </w:rPr>
+      </w:pPr>
+    </w:p>
+    <w:p>
+      <w:pPr>
+        <w:pStyle w:val="Prrafodelista"/>
+        <w:rPr>
+          <w:rFonts w:ascii="Arial Unicode MS" w:eastAsia="Arial Unicode MS" w:hAnsi="Arial Unicode MS" w:cs="Arial Unicode MS"/>
+          <w:b/>
+        </w:rPr>
+      </w:pPr>
+    </w:p>
+    <w:p>
+      <w:pPr>
+        <w:pStyle w:val="Prrafodelista"/>
+        <w:rPr>
+          <w:rFonts w:ascii="Arial Unicode MS" w:eastAsia="Arial Unicode MS" w:hAnsi="Arial Unicode MS" w:cs="Arial Unicode MS"/>
+          <w:b/>
+        </w:rPr>
+      </w:pPr>
+    </w:p>
+    <w:p>
+      <w:pPr>
+        <w:pStyle w:val="Prrafodelista"/>
+        <w:rPr>
+          <w:rFonts w:ascii="Arial Unicode MS" w:eastAsia="Arial Unicode MS" w:hAnsi="Arial Unicode MS" w:cs="Arial Unicode MS"/>
+          <w:b/>
+        </w:rPr>
+      </w:pPr>
+    </w:p>
+    <w:p>
+      <w:pPr>
+        <w:pStyle w:val="Prrafodelista"/>
+        <w:rPr>
+          <w:rFonts w:ascii="Arial Unicode MS" w:eastAsia="Arial Unicode MS" w:hAnsi="Arial Unicode MS" w:cs="Arial Unicode MS"/>
+          <w:b/>
+        </w:rPr>
+      </w:pPr>
+    </w:p>
+    <w:p>
+      <w:pPr>
+        <w:pStyle w:val="Prrafodelista"/>
+        <w:rPr>
+          <w:rFonts w:ascii="Arial Unicode MS" w:eastAsia="Arial Unicode MS" w:hAnsi="Arial Unicode MS" w:cs="Arial Unicode MS"/>
+          <w:b/>
+        </w:rPr>
+      </w:pPr>
+      <w:r>
+        <w:rPr>
+          <w:rFonts w:ascii="Arial Unicode MS" w:eastAsia="Arial Unicode MS" w:hAnsi="Arial Unicode MS" w:cs="Arial Unicode MS"/>
+          <w:b/>
+        </w:rPr>
+        <w:lastRenderedPageBreak/>
+        <w:drawing>
+          <wp:inline distT="0" distB="0" distL="0" distR="0" wp14:anchorId="3869253E" wp14:editId="6CFF9300">
+            <wp:extent cx="2913321" cy="5412645"/>
+            <wp:effectExtent l="0" t="0" r="1905" b="0"/>
+            <wp:docPr id="11" name="Imagen 11"/>
+            <wp:cNvGraphicFramePr>
+              <a:graphicFrameLocks xmlns:a="http://schemas.openxmlformats.org/drawingml/2006/main" noChangeAspect="1"/>
+            </wp:cNvGraphicFramePr>
+            <a:graphic xmlns:a="http://schemas.openxmlformats.org/drawingml/2006/main">
+              <a:graphicData uri="http://schemas.openxmlformats.org/drawingml/2006/picture">
+                <pic:pic xmlns:pic="http://schemas.openxmlformats.org/drawingml/2006/picture">
+                  <pic:nvPicPr>
+                    <pic:cNvPr id="1" name=""/>
+                    <pic:cNvPicPr/>
+                  </pic:nvPicPr>
+                  <pic:blipFill>
+                    <a:blip r:embed="rId10"/>
+                    <a:stretch>
+                      <a:fillRect/>
+                    </a:stretch>
+                  </pic:blipFill>
+                  <pic:spPr>
+                    <a:xfrm>
+                      <a:off x="0" y="0"/>
+                      <a:ext cx="2935779" cy="5454370"/>
+                    </a:xfrm>
+                    <a:prstGeom prst="rect">
+                      <a:avLst/>
+                    </a:prstGeom>
+                  </pic:spPr>
+                </pic:pic>
+              </a:graphicData>
+            </a:graphic>
+          </wp:inline>
+        </w:drawing>
+      </w:r>
+    </w:p>
+    <w:p>
+      <w:pPr>
+        <w:rPr>
+          <w:rFonts w:ascii="Arial Unicode MS" w:eastAsia="Arial Unicode MS" w:hAnsi="Arial Unicode MS" w:cs="Arial Unicode MS"/>
+          <w:b/>
+        </w:rPr>
+      </w:pPr>
+    </w:p>
+    <w:p>
+      <w:pPr>
+        <w:pStyle w:val="Prrafodelista"/>
+        <w:numPr>
+          <w:ilvl w:val="0"/>
+          <w:numId w:val="5"/>
+        </w:numPr>
+        <w:rPr>
+          <w:rFonts w:ascii="Arial Unicode MS" w:eastAsia="Arial Unicode MS" w:hAnsi="Arial Unicode MS" w:cs="Arial Unicode MS"/>
+          <w:b/>
+        </w:rPr>
+      </w:pPr>
+      <w:r>
+        <w:rPr>
+          <w:rFonts w:ascii="Arial Unicode MS" w:eastAsia="Arial Unicode MS" w:hAnsi="Arial Unicode MS" w:cs="Arial Unicode MS"/>
+          <w:b/>
+        </w:rPr>
+        <w:t>Posteriormente, al darle Calcular se muestran los valores ingresados con anterioridad y el resultado para dicha ecuación</w:t>
+      </w:r>
+    </w:p>
+    <w:p>
+      <w:pPr>
+        <w:rPr>
+          <w:rFonts w:ascii="Arial Unicode MS" w:eastAsia="Arial Unicode MS" w:hAnsi="Arial Unicode MS" w:cs="Arial Unicode MS"/>
+          <w:b/>
+        </w:rPr>
+      </w:pPr>
+    </w:p>
+    <w:p>
+      <w:pPr>
+        <w:rPr>
+          <w:rFonts w:ascii="Arial Unicode MS" w:eastAsia="Arial Unicode MS" w:hAnsi="Arial Unicode MS" w:cs="Arial Unicode MS"/>
+          <w:b/>
+        </w:rPr>
+      </w:pPr>
+    </w:p>
+    <w:p>
+      <w:pPr>
+        <w:rPr>
+          <w:rFonts w:ascii="Arial Unicode MS" w:eastAsia="Arial Unicode MS" w:hAnsi="Arial Unicode MS" w:cs="Arial Unicode MS"/>
+          <w:b/>
+        </w:rPr>
+      </w:pPr>
+    </w:p>
+    <w:p>
+      <w:pPr>
+        <w:rPr>
+          <w:rFonts w:ascii="Arial Unicode MS" w:eastAsia="Arial Unicode MS" w:hAnsi="Arial Unicode MS" w:cs="Arial Unicode MS"/>
+          <w:b/>
+        </w:rPr>
+      </w:pPr>
+    </w:p>
+    <w:p>
+      <w:pPr>
+        <w:rPr>
+          <w:rFonts w:ascii="Arial Unicode MS" w:eastAsia="Arial Unicode MS" w:hAnsi="Arial Unicode MS" w:cs="Arial Unicode MS"/>
+          <w:b/>
+        </w:rPr>
+      </w:pPr>
+    </w:p>
+    <w:p>
+      <w:pPr>
+        <w:rPr>
+          <w:rFonts w:ascii="Arial Unicode MS" w:eastAsia="Arial Unicode MS" w:hAnsi="Arial Unicode MS" w:cs="Arial Unicode MS"/>
+          <w:b/>
+        </w:rPr>
+      </w:pPr>
+      <w:r>
+        <w:rPr>
+          <w:rFonts w:ascii="Arial Unicode MS" w:eastAsia="Arial Unicode MS" w:hAnsi="Arial Unicode MS" w:cs="Arial Unicode MS"/>
+          <w:b/>
+        </w:rPr>
+        <w:lastRenderedPageBreak/>
+        <w:drawing>
+          <wp:inline distT="0" distB="0" distL="0" distR="0" wp14:anchorId="7898A8D4" wp14:editId="72350CA5">
+            <wp:extent cx="2700670" cy="5011479"/>
+            <wp:effectExtent l="0" t="0" r="4445" b="0"/>
+            <wp:docPr id="12" name="Imagen 12"/>
+            <wp:cNvGraphicFramePr>
+              <a:graphicFrameLocks xmlns:a="http://schemas.openxmlformats.org/drawingml/2006/main" noChangeAspect="1"/>
+            </wp:cNvGraphicFramePr>
+            <a:graphic xmlns:a="http://schemas.openxmlformats.org/drawingml/2006/main">
+              <a:graphicData uri="http://schemas.openxmlformats.org/drawingml/2006/picture">
+                <pic:pic xmlns:pic="http://schemas.openxmlformats.org/drawingml/2006/picture">
+                  <pic:nvPicPr>
+                    <pic:cNvPr id="1" name=""/>
+                    <pic:cNvPicPr/>
+                  </pic:nvPicPr>
+                  <pic:blipFill>
+                    <a:blip r:embed="rId11"/>
+                    <a:stretch>
+                      <a:fillRect/>
+                    </a:stretch>
+                  </pic:blipFill>
+                  <pic:spPr>
+                    <a:xfrm>
+                      <a:off x="0" y="0"/>
+                      <a:ext cx="2715997" cy="5039921"/>
+                    </a:xfrm>
+                    <a:prstGeom prst="rect">
+                      <a:avLst/>
+                    </a:prstGeom>
+                  </pic:spPr>
+                </pic:pic>
+              </a:graphicData>
+            </a:graphic>
+          </wp:inline>
+        </w:drawing>
+      </w:r>
+    </w:p>
+    <w:p>
+      <w:pPr>
+        <w:pStyle w:val="Prrafodelista"/>
+        <w:numPr>
+          <w:ilvl w:val="0"/>
+          <w:numId w:val="5"/>
+        </w:numPr>
+        <w:rPr>
+          <w:rFonts w:ascii="Arial Unicode MS" w:eastAsia="Arial Unicode MS" w:hAnsi="Arial Unicode MS" w:cs="Arial Unicode MS"/>
+          <w:b/>
+        </w:rPr>
+      </w:pPr>
+      <w:r>
+        <w:rPr>
+          <w:rFonts w:ascii="Arial Unicode MS" w:eastAsia="Arial Unicode MS" w:hAnsi="Arial Unicode MS" w:cs="Arial Unicode MS"/>
+          <w:b/>
+        </w:rPr>
+        <w:t>Al seleccionar el botón sin ingresar ningún dato no permite realizar la operación</w:t>
+      </w:r>
+    </w:p>
+    <w:p>
+      <w:pPr>
+        <w:rPr>
+          <w:rFonts w:ascii="Arial Unicode MS" w:eastAsia="Arial Unicode MS" w:hAnsi="Arial Unicode MS" w:cs="Arial Unicode MS"/>
+          <w:b/>
+        </w:rPr>
+      </w:pPr>
+    </w:p>
+    <w:p>
+      <w:pPr>
+        <w:rPr>
+          <w:rFonts w:ascii="Arial Unicode MS" w:eastAsia="Arial Unicode MS" w:hAnsi="Arial Unicode MS" w:cs="Arial Unicode MS"/>
+          <w:b/>
+        </w:rPr>
+      </w:pPr>
+    </w:p>
+    <w:p>
+      <w:pPr>
+        <w:rPr>
+          <w:rFonts w:ascii="Arial Unicode MS" w:eastAsia="Arial Unicode MS" w:hAnsi="Arial Unicode MS" w:cs="Arial Unicode MS"/>
+          <w:b/>
+        </w:rPr>
+      </w:pPr>
+    </w:p>
+    <w:p>
+      <w:pPr>
+        <w:rPr>
+          <w:rFonts w:ascii="Arial Unicode MS" w:eastAsia="Arial Unicode MS" w:hAnsi="Arial Unicode MS" w:cs="Arial Unicode MS"/>
+          <w:b/>
+        </w:rPr>
+      </w:pPr>
+    </w:p>
+    <w:p>
+      <w:pPr>
+        <w:rPr>
+          <w:rFonts w:ascii="Arial Unicode MS" w:eastAsia="Arial Unicode MS" w:hAnsi="Arial Unicode MS" w:cs="Arial Unicode MS"/>
+          <w:b/>
+        </w:rPr>
+      </w:pPr>
+    </w:p>
+    <w:p>
+      <w:pPr>
+        <w:rPr>
+          <w:rFonts w:ascii="Arial Unicode MS" w:eastAsia="Arial Unicode MS" w:hAnsi="Arial Unicode MS" w:cs="Arial Unicode MS"/>
+          <w:b/>
+        </w:rPr>
+      </w:pPr>
+    </w:p>
+    <w:p>
+      <w:pPr>
+        <w:rPr>
+          <w:rFonts w:ascii="Arial Unicode MS" w:eastAsia="Arial Unicode MS" w:hAnsi="Arial Unicode MS" w:cs="Arial Unicode MS"/>
+          <w:b/>
+        </w:rPr>
+      </w:pPr>
+    </w:p>
+    <w:p>
+      <w:pPr>
+        <w:rPr>
+          <w:rFonts w:ascii="Arial Unicode MS" w:eastAsia="Arial Unicode MS" w:hAnsi="Arial Unicode MS" w:cs="Arial Unicode MS"/>
+          <w:b/>
+        </w:rPr>
+      </w:pPr>
+      <w:r>
+        <w:rPr>
+          <w:rFonts w:ascii="Arial Unicode MS" w:eastAsia="Arial Unicode MS" w:hAnsi="Arial Unicode MS" w:cs="Arial Unicode MS"/>
+          <w:b/>
+        </w:rPr>
+        <w:lastRenderedPageBreak/>
+        <w:drawing>
+          <wp:inline distT="0" distB="0" distL="0" distR="0" wp14:anchorId="4E8036A3" wp14:editId="7C6392EF">
+            <wp:extent cx="2690037" cy="5024249"/>
+            <wp:effectExtent l="0" t="0" r="0" b="5080"/>
+            <wp:docPr id="13" name="Imagen 13"/>
+            <wp:cNvGraphicFramePr>
+              <a:graphicFrameLocks xmlns:a="http://schemas.openxmlformats.org/drawingml/2006/main" noChangeAspect="1"/>
+            </wp:cNvGraphicFramePr>
+            <a:graphic xmlns:a="http://schemas.openxmlformats.org/drawingml/2006/main">
+              <a:graphicData uri="http://schemas.openxmlformats.org/drawingml/2006/picture">
+                <pic:pic xmlns:pic="http://schemas.openxmlformats.org/drawingml/2006/picture">
+                  <pic:nvPicPr>
+                    <pic:cNvPr id="1" name=""/>
+                    <pic:cNvPicPr/>
+                  </pic:nvPicPr>
+                  <pic:blipFill>
+                    <a:blip r:embed="rId12"/>
+                    <a:stretch>
+                      <a:fillRect/>
+                    </a:stretch>
+                  </pic:blipFill>
+                  <pic:spPr>
+                    <a:xfrm>
+                      <a:off x="0" y="0"/>
+                      <a:ext cx="2701078" cy="5044870"/>
+                    </a:xfrm>
+                    <a:prstGeom prst="rect">
+                      <a:avLst/>
+                    </a:prstGeom>
+                  </pic:spPr>
+                </pic:pic>
+              </a:graphicData>
+            </a:graphic>
+          </wp:inline>
+        </w:drawing>
+      </w:r>
+    </w:p>
+    <w:p>
+      <w:pPr>
+        <w:pStyle w:val="Prrafodelista"/>
+        <w:numPr>
+          <w:ilvl w:val="0"/>
+          <w:numId w:val="5"/>
+        </w:numPr>
+        <w:rPr>
+          <w:rFonts w:ascii="Arial Unicode MS" w:eastAsia="Arial Unicode MS" w:hAnsi="Arial Unicode MS" w:cs="Arial Unicode MS"/>
+          <w:b/>
+        </w:rPr>
+      </w:pPr>
+      <w:r>
+        <w:rPr>
+          <w:rFonts w:ascii="Arial Unicode MS" w:eastAsia="Arial Unicode MS" w:hAnsi="Arial Unicode MS" w:cs="Arial Unicode MS"/>
+          <w:b/>
+        </w:rPr>
+        <w:t>Al tratar de realizar la operación mientras el discriminante (el valor resultante dentro de la raíz) es menor a cero no permite proceder</w:t>
+      </w:r>
+    </w:p>
+    <w:p>
+      <w:pPr>
+        <w:rPr>
+          <w:rFonts w:ascii="Arial Unicode MS" w:eastAsia="Arial Unicode MS" w:hAnsi="Arial Unicode MS" w:cs="Arial Unicode MS"/>
+          <w:b/>
+        </w:rPr>
+      </w:pPr>
+    </w:p>
+    <w:p>
+      <w:pPr>
+        <w:rPr>
+          <w:rFonts w:ascii="Arial Unicode MS" w:eastAsia="Arial Unicode MS" w:hAnsi="Arial Unicode MS" w:cs="Arial Unicode MS"/>
+          <w:b/>
+          <w:sz w:val="24"/>
+          <w:u w:val="single"/>
+        </w:rPr>
+      </w:pPr>
+      <w:r>
+        <w:rPr>
+          <w:rFonts w:ascii="Arial Unicode MS" w:eastAsia="Arial Unicode MS" w:hAnsi="Arial Unicode MS" w:cs="Arial Unicode MS"/>
+          <w:b/>
+          <w:sz w:val="24"/>
+          <w:u w:val="single"/>
+        </w:rPr>
+        <w:t>DEL</w:t>
+      </w:r>
+      <w:r>
+        <w:rPr>
+          <w:rFonts w:ascii="Arial Unicode MS" w:eastAsia="Arial Unicode MS" w:hAnsi="Arial Unicode MS" w:cs="Arial Unicode MS"/>
+          <w:b/>
+          <w:sz w:val="24"/>
+          <w:u w:val="single"/>
+        </w:rPr>
+        <w:t xml:space="preserve"> EJERCICIO </w:t>
+      </w:r>
+      <w:r>
+        <w:rPr>
+          <w:rFonts w:ascii="Arial Unicode MS" w:eastAsia="Arial Unicode MS" w:hAnsi="Arial Unicode MS" w:cs="Arial Unicode MS"/>
+          <w:b/>
+          <w:sz w:val="24"/>
+          <w:u w:val="single"/>
+        </w:rPr>
+        <w:t>#</w:t>
+      </w:r>
+      <w:r>
+        <w:rPr>
+          <w:rFonts w:ascii="Arial Unicode MS" w:eastAsia="Arial Unicode MS" w:hAnsi="Arial Unicode MS" w:cs="Arial Unicode MS"/>
+          <w:b/>
+          <w:sz w:val="24"/>
+          <w:u w:val="single"/>
+        </w:rPr>
+        <w:t>1</w:t>
+      </w:r>
+      <w:r>
+        <w:rPr>
+          <w:rFonts w:ascii="Arial Unicode MS" w:eastAsia="Arial Unicode MS" w:hAnsi="Arial Unicode MS" w:cs="Arial Unicode MS"/>
+          <w:b/>
+          <w:sz w:val="24"/>
+          <w:u w:val="single"/>
+        </w:rPr>
+        <w:t xml:space="preserve"> SE ALCANZÓ EL 100% DE LO SOLICITADO</w:t>
+      </w:r>
+      <w:r>
+        <w:rPr>
+          <w:rFonts w:ascii="Arial Unicode MS" w:eastAsia="Arial Unicode MS" w:hAnsi="Arial Unicode MS" w:cs="Arial Unicode MS"/>
+          <w:b/>
+          <w:sz w:val="24"/>
+          <w:u w:val="single"/>
+        </w:rPr>
+        <w:t>.</w:t>
+      </w:r>
+    </w:p>
+    <w:p>
+      <w:pPr>
+        <w:rPr>
+          <w:rFonts w:ascii="Arial Unicode MS" w:eastAsia="Arial Unicode MS" w:hAnsi="Arial Unicode MS" w:cs="Arial Unicode MS"/>
+          <w:b/>
+        </w:rPr>
+      </w:pPr>
+    </w:p>
+    <w:p>
+      <w:pPr>
+        <w:rPr>
+          <w:rFonts w:ascii="Arial Unicode MS" w:eastAsia="Arial Unicode MS" w:hAnsi="Arial Unicode MS" w:cs="Arial Unicode MS"/>
+          <w:b/>
+        </w:rPr>
+      </w:pPr>
+    </w:p>
+    <w:p>
+      <w:pPr>
+        <w:rPr>
+          <w:rFonts w:ascii="Arial Unicode MS" w:eastAsia="Arial Unicode MS" w:hAnsi="Arial Unicode MS" w:cs="Arial Unicode MS"/>
+          <w:b/>
+        </w:rPr>
+      </w:pPr>
+    </w:p>
+    <w:p>
+      <w:pPr>
+        <w:rPr>
+          <w:rFonts w:ascii="Arial Unicode MS" w:eastAsia="Arial Unicode MS" w:hAnsi="Arial Unicode MS" w:cs="Arial Unicode MS"/>
+          <w:b/>
+        </w:rPr>
+      </w:pPr>
+    </w:p>
+    <w:p>
+      <w:pPr>
+        <w:rPr>
+          <w:rFonts w:ascii="Arial Unicode MS" w:eastAsia="Arial Unicode MS" w:hAnsi="Arial Unicode MS" w:cs="Arial Unicode MS"/>
+          <w:b/>
+        </w:rPr>
+      </w:pPr>
+      <w:r>
+        <w:rPr>
+          <w:rFonts w:ascii="Arial Unicode MS" w:eastAsia="Arial Unicode MS" w:hAnsi="Arial Unicode MS" w:cs="Arial Unicode MS"/>
+          <w:b/>
+        </w:rPr>
+        <w:lastRenderedPageBreak/>
         <w:t>2. (30%) Realizar una aplicación móvil, par</w:t>
       </w:r>
       <w:r>
@@ -607,7 +1187,7 @@
                     <pic:cNvPicPr/>
                   </pic:nvPicPr>
                   <pic:blipFill>
-                    <a:blip r:embed="rId9">
+                    <a:blip r:embed="rId13">
                       <a:extLst>
                         <a:ext uri="{28A0092B-C50C-407E-A947-70E740481C1C}">
                           <a14:useLocalDpi xmlns:a14="http://schemas.microsoft.com/office/drawing/2010/main" val="0"/>
@@ -667,7 +1247,6 @@
         <w:rPr>
           <w:rFonts w:ascii="Arial Unicode MS" w:eastAsia="Arial Unicode MS" w:hAnsi="Arial Unicode MS" w:cs="Arial Unicode MS"/>
         </w:rPr>
-        <w:lastRenderedPageBreak/>
         <w:t>Como ejemplo se introduce una lista de 20 votos en total al azar: “1-3-4-1-1-2-6-2-1-1-3-2-1-1-1-4-4-1-5-2”.</w:t>
       </w:r>
     </w:p>
@@ -683,6 +1262,7 @@
           <w:noProof/>
           <w:lang w:eastAsia="es-SV"/>
         </w:rPr>
+        <w:lastRenderedPageBreak/>
         <w:drawing>
           <wp:anchor distT="0" distB="0" distL="114300" distR="114300" simplePos="0" relativeHeight="251661312" behindDoc="0" locked="0" layoutInCell="1" allowOverlap="1" wp14:anchorId="1883246E" wp14:editId="7944201B">
             <wp:simplePos x="0" y="0"/>
@@ -707,7 +1287,7 @@
                     <pic:cNvPicPr/>
                   </pic:nvPicPr>
                   <pic:blipFill>
-                    <a:blip r:embed="rId10">
+                    <a:blip r:embed="rId14">
                       <a:extLst>
                         <a:ext uri="{28A0092B-C50C-407E-A947-70E740481C1C}">
                           <a14:useLocalDpi xmlns:a14="http://schemas.microsoft.com/office/drawing/2010/main" val="0"/>
@@ -749,27 +1329,6 @@
     </w:p>
     <w:p>
       <w:pPr>
-        <w:rPr>
-          <w:rFonts w:ascii="Arial Unicode MS" w:eastAsia="Arial Unicode MS" w:hAnsi="Arial Unicode MS" w:cs="Arial Unicode MS"/>
-        </w:rPr>
-      </w:pPr>
-    </w:p>
-    <w:p>
-      <w:pPr>
-        <w:rPr>
-          <w:rFonts w:ascii="Arial Unicode MS" w:eastAsia="Arial Unicode MS" w:hAnsi="Arial Unicode MS" w:cs="Arial Unicode MS"/>
-        </w:rPr>
-      </w:pPr>
-    </w:p>
-    <w:p>
-      <w:pPr>
-        <w:rPr>
-          <w:rFonts w:ascii="Arial Unicode MS" w:eastAsia="Arial Unicode MS" w:hAnsi="Arial Unicode MS" w:cs="Arial Unicode MS"/>
-        </w:rPr>
-      </w:pPr>
-    </w:p>
-    <w:p>
-      <w:pPr>
         <w:pStyle w:val="Prrafodelista"/>
         <w:numPr>
           <w:ilvl w:val="0"/>
@@ -783,7 +1342,6 @@
         <w:rPr>
           <w:rFonts w:ascii="Arial Unicode MS" w:eastAsia="Arial Unicode MS" w:hAnsi="Arial Unicode MS" w:cs="Arial Unicode MS"/>
         </w:rPr>
-        <w:lastRenderedPageBreak/>
         <w:t xml:space="preserve">A </w:t>
       </w:r>
       <w:r>
@@ -811,8 +1369,9 @@
           <w:noProof/>
           <w:lang w:eastAsia="es-SV"/>
         </w:rPr>
+        <w:lastRenderedPageBreak/>
         <w:drawing>
-          <wp:anchor distT="0" distB="0" distL="114300" distR="114300" simplePos="0" relativeHeight="251662336" behindDoc="0" locked="0" layoutInCell="1" allowOverlap="1" wp14:anchorId="38F49210" wp14:editId="1994495B">
+          <wp:anchor distT="0" distB="0" distL="114300" distR="114300" simplePos="0" relativeHeight="251662336" behindDoc="0" locked="0" layoutInCell="1" allowOverlap="1" wp14:anchorId="38F49210" wp14:editId="45577088">
             <wp:simplePos x="0" y="0"/>
             <wp:positionH relativeFrom="margin">
               <wp:align>center</wp:align>
@@ -822,7 +1381,7 @@
             </wp:positionV>
             <wp:extent cx="2788920" cy="5562600"/>
             <wp:effectExtent l="0" t="0" r="0" b="0"/>
-            <wp:wrapNone/>
+            <wp:wrapTopAndBottom/>
             <wp:docPr id="4" name="Imagen 4"/>
             <wp:cNvGraphicFramePr>
               <a:graphicFrameLocks xmlns:a="http://schemas.openxmlformats.org/drawingml/2006/main" noChangeAspect="1"/>
@@ -835,7 +1394,7 @@
                     <pic:cNvPicPr/>
                   </pic:nvPicPr>
                   <pic:blipFill>
-                    <a:blip r:embed="rId11">
+                    <a:blip r:embed="rId15">
                       <a:extLst>
                         <a:ext uri="{28A0092B-C50C-407E-A947-70E740481C1C}">
                           <a14:useLocalDpi xmlns:a14="http://schemas.microsoft.com/office/drawing/2010/main" val="0"/>
@@ -870,118 +1429,6 @@
     </w:p>
     <w:p>
       <w:pPr>
-        <w:rPr>
-          <w:rFonts w:ascii="Arial Unicode MS" w:eastAsia="Arial Unicode MS" w:hAnsi="Arial Unicode MS" w:cs="Arial Unicode MS"/>
-        </w:rPr>
-      </w:pPr>
-    </w:p>
-    <w:p>
-      <w:pPr>
-        <w:rPr>
-          <w:rFonts w:ascii="Arial Unicode MS" w:eastAsia="Arial Unicode MS" w:hAnsi="Arial Unicode MS" w:cs="Arial Unicode MS"/>
-        </w:rPr>
-      </w:pPr>
-    </w:p>
-    <w:p>
-      <w:pPr>
-        <w:rPr>
-          <w:rFonts w:ascii="Arial Unicode MS" w:eastAsia="Arial Unicode MS" w:hAnsi="Arial Unicode MS" w:cs="Arial Unicode MS"/>
-        </w:rPr>
-      </w:pPr>
-    </w:p>
-    <w:p>
-      <w:pPr>
-        <w:rPr>
-          <w:rFonts w:ascii="Arial Unicode MS" w:eastAsia="Arial Unicode MS" w:hAnsi="Arial Unicode MS" w:cs="Arial Unicode MS"/>
-        </w:rPr>
-      </w:pPr>
-    </w:p>
-    <w:p>
-      <w:pPr>
-        <w:rPr>
-          <w:rFonts w:ascii="Arial Unicode MS" w:eastAsia="Arial Unicode MS" w:hAnsi="Arial Unicode MS" w:cs="Arial Unicode MS"/>
-        </w:rPr>
-      </w:pPr>
-    </w:p>
-    <w:p>
-      <w:pPr>
-        <w:rPr>
-          <w:rFonts w:ascii="Arial Unicode MS" w:eastAsia="Arial Unicode MS" w:hAnsi="Arial Unicode MS" w:cs="Arial Unicode MS"/>
-        </w:rPr>
-      </w:pPr>
-    </w:p>
-    <w:p>
-      <w:pPr>
-        <w:rPr>
-          <w:rFonts w:ascii="Arial Unicode MS" w:eastAsia="Arial Unicode MS" w:hAnsi="Arial Unicode MS" w:cs="Arial Unicode MS"/>
-        </w:rPr>
-      </w:pPr>
-    </w:p>
-    <w:p>
-      <w:pPr>
-        <w:rPr>
-          <w:rFonts w:ascii="Arial Unicode MS" w:eastAsia="Arial Unicode MS" w:hAnsi="Arial Unicode MS" w:cs="Arial Unicode MS"/>
-        </w:rPr>
-      </w:pPr>
-    </w:p>
-    <w:p>
-      <w:pPr>
-        <w:rPr>
-          <w:rFonts w:ascii="Arial Unicode MS" w:eastAsia="Arial Unicode MS" w:hAnsi="Arial Unicode MS" w:cs="Arial Unicode MS"/>
-        </w:rPr>
-      </w:pPr>
-    </w:p>
-    <w:p>
-      <w:pPr>
-        <w:rPr>
-          <w:rFonts w:ascii="Arial Unicode MS" w:eastAsia="Arial Unicode MS" w:hAnsi="Arial Unicode MS" w:cs="Arial Unicode MS"/>
-        </w:rPr>
-      </w:pPr>
-    </w:p>
-    <w:p>
-      <w:pPr>
-        <w:rPr>
-          <w:rFonts w:ascii="Arial Unicode MS" w:eastAsia="Arial Unicode MS" w:hAnsi="Arial Unicode MS" w:cs="Arial Unicode MS"/>
-        </w:rPr>
-      </w:pPr>
-    </w:p>
-    <w:p>
-      <w:pPr>
-        <w:rPr>
-          <w:rFonts w:ascii="Arial Unicode MS" w:eastAsia="Arial Unicode MS" w:hAnsi="Arial Unicode MS" w:cs="Arial Unicode MS"/>
-        </w:rPr>
-      </w:pPr>
-    </w:p>
-    <w:p>
-      <w:pPr>
-        <w:rPr>
-          <w:rFonts w:ascii="Arial Unicode MS" w:eastAsia="Arial Unicode MS" w:hAnsi="Arial Unicode MS" w:cs="Arial Unicode MS"/>
-        </w:rPr>
-      </w:pPr>
-    </w:p>
-    <w:p>
-      <w:pPr>
-        <w:rPr>
-          <w:rFonts w:ascii="Arial Unicode MS" w:eastAsia="Arial Unicode MS" w:hAnsi="Arial Unicode MS" w:cs="Arial Unicode MS"/>
-        </w:rPr>
-      </w:pPr>
-    </w:p>
-    <w:p>
-      <w:pPr>
-        <w:rPr>
-          <w:rFonts w:ascii="Arial Unicode MS" w:eastAsia="Arial Unicode MS" w:hAnsi="Arial Unicode MS" w:cs="Arial Unicode MS"/>
-        </w:rPr>
-      </w:pPr>
-    </w:p>
-    <w:p>
-      <w:pPr>
-        <w:rPr>
-          <w:rFonts w:ascii="Arial Unicode MS" w:eastAsia="Arial Unicode MS" w:hAnsi="Arial Unicode MS" w:cs="Arial Unicode MS"/>
-        </w:rPr>
-      </w:pPr>
-    </w:p>
-    <w:p>
-      <w:pPr>
         <w:pStyle w:val="Prrafodelista"/>
         <w:numPr>
           <w:ilvl w:val="0"/>
@@ -1070,11 +1517,33 @@
         <w:rPr>
           <w:rFonts w:ascii="Arial Unicode MS" w:eastAsia="Arial Unicode MS" w:hAnsi="Arial Unicode MS" w:cs="Arial Unicode MS"/>
           <w:b/>
-        </w:rPr>
-      </w:pPr>
-      <w:r>
-        <w:rPr>
-          <w:rFonts w:ascii="Arial Unicode MS" w:eastAsia="Arial Unicode MS" w:hAnsi="Arial Unicode MS" w:cs="Arial Unicode MS"/>
+          <w:sz w:val="24"/>
+          <w:u w:val="single"/>
+        </w:rPr>
+      </w:pPr>
+    </w:p>
+    <w:p>
+      <w:pPr>
+        <w:rPr>
+          <w:rFonts w:ascii="Arial Unicode MS" w:eastAsia="Arial Unicode MS" w:hAnsi="Arial Unicode MS" w:cs="Arial Unicode MS"/>
+          <w:b/>
+          <w:sz w:val="24"/>
+          <w:u w:val="single"/>
+        </w:rPr>
+      </w:pPr>
+    </w:p>
+    <w:p>
+      <w:pPr>
+        <w:rPr>
+          <w:rFonts w:ascii="Arial Unicode MS" w:eastAsia="Arial Unicode MS" w:hAnsi="Arial Unicode MS" w:cs="Arial Unicode MS"/>
+          <w:b/>
+        </w:rPr>
+      </w:pPr>
+      <w:r>
+        <w:rPr>
+          <w:rFonts w:ascii="Arial Unicode MS" w:eastAsia="Arial Unicode MS" w:hAnsi="Arial Unicode MS" w:cs="Arial Unicode MS"/>
+          <w:b/>
+          <w:bCs/>
         </w:rPr>
         <w:lastRenderedPageBreak/>
         <w:t xml:space="preserve">3. </w:t>
@@ -1448,7 +1917,7 @@
                     <pic:cNvPicPr/>
                   </pic:nvPicPr>
                   <pic:blipFill>
-                    <a:blip r:embed="rId12">
+                    <a:blip r:embed="rId16">
                       <a:extLst>
                         <a:ext uri="{28A0092B-C50C-407E-A947-70E740481C1C}">
                           <a14:useLocalDpi xmlns:a14="http://schemas.microsoft.com/office/drawing/2010/main" val="0"/>
@@ -1551,7 +2020,7 @@
                     <pic:cNvPicPr/>
                   </pic:nvPicPr>
                   <pic:blipFill>
-                    <a:blip r:embed="rId13">
+                    <a:blip r:embed="rId17">
                       <a:extLst>
                         <a:ext uri="{28A0092B-C50C-407E-A947-70E740481C1C}">
                           <a14:useLocalDpi xmlns:a14="http://schemas.microsoft.com/office/drawing/2010/main" val="0"/>
@@ -1694,7 +2163,7 @@
                     <pic:cNvPicPr/>
                   </pic:nvPicPr>
                   <pic:blipFill>
-                    <a:blip r:embed="rId14">
+                    <a:blip r:embed="rId18">
                       <a:extLst>
                         <a:ext uri="{28A0092B-C50C-407E-A947-70E740481C1C}">
                           <a14:useLocalDpi xmlns:a14="http://schemas.microsoft.com/office/drawing/2010/main" val="0"/>
@@ -1803,7 +2272,7 @@
                     <pic:cNvPicPr/>
                   </pic:nvPicPr>
                   <pic:blipFill>
-                    <a:blip r:embed="rId15">
+                    <a:blip r:embed="rId19">
                       <a:extLst>
                         <a:ext uri="{28A0092B-C50C-407E-A947-70E740481C1C}">
                           <a14:useLocalDpi xmlns:a14="http://schemas.microsoft.com/office/drawing/2010/main" val="0"/>
@@ -2432,6 +2901,119 @@
     </w:lvl>
   </w:abstractNum>
   <w:abstractNum w:abstractNumId="2" w15:restartNumberingAfterBreak="0">
+    <w:nsid w:val="5B5A67D9"/>
+    <w:multiLevelType w:val="hybridMultilevel"/>
+    <w:tmpl w:val="2CA06E3E"/>
+    <w:lvl w:ilvl="0" w:tplc="580A000D">
+      <w:start w:val="1"/>
+      <w:numFmt w:val="bullet"/>
+      <w:lvlText w:val=""/>
+      <w:lvlJc w:val="left"/>
+      <w:pPr>
+        <w:ind w:left="720" w:hanging="360"/>
+      </w:pPr>
+      <w:rPr>
+        <w:rFonts w:ascii="Wingdings" w:hAnsi="Wingdings" w:hint="default"/>
+      </w:rPr>
+    </w:lvl>
+    <w:lvl w:ilvl="1" w:tplc="580A0003" w:tentative="1">
+      <w:start w:val="1"/>
+      <w:numFmt w:val="bullet"/>
+      <w:lvlText w:val="o"/>
+      <w:lvlJc w:val="left"/>
+      <w:pPr>
+        <w:ind w:left="1440" w:hanging="360"/>
+      </w:pPr>
+      <w:rPr>
+        <w:rFonts w:ascii="Courier New" w:hAnsi="Courier New" w:cs="Courier New" w:hint="default"/>
+      </w:rPr>
+    </w:lvl>
+    <w:lvl w:ilvl="2" w:tplc="580A0005" w:tentative="1">
+      <w:start w:val="1"/>
+      <w:numFmt w:val="bullet"/>
+      <w:lvlText w:val=""/>
+      <w:lvlJc w:val="left"/>
+      <w:pPr>
+        <w:ind w:left="2160" w:hanging="360"/>
+      </w:pPr>
+      <w:rPr>
+        <w:rFonts w:ascii="Wingdings" w:hAnsi="Wingdings" w:hint="default"/>
+      </w:rPr>
+    </w:lvl>
+    <w:lvl w:ilvl="3" w:tplc="580A0001" w:tentative="1">
+      <w:start w:val="1"/>
+      <w:numFmt w:val="bullet"/>
+      <w:lvlText w:val=""/>
+      <w:lvlJc w:val="left"/>
+      <w:pPr>
+        <w:ind w:left="2880" w:hanging="360"/>
+      </w:pPr>
+      <w:rPr>
+        <w:rFonts w:ascii="Symbol" w:hAnsi="Symbol" w:hint="default"/>
+      </w:rPr>
+    </w:lvl>
+    <w:lvl w:ilvl="4" w:tplc="580A0003" w:tentative="1">
+      <w:start w:val="1"/>
+      <w:numFmt w:val="bullet"/>
+      <w:lvlText w:val="o"/>
+      <w:lvlJc w:val="left"/>
+      <w:pPr>
+        <w:ind w:left="3600" w:hanging="360"/>
+      </w:pPr>
+      <w:rPr>
+        <w:rFonts w:ascii="Courier New" w:hAnsi="Courier New" w:cs="Courier New" w:hint="default"/>
+      </w:rPr>
+    </w:lvl>
+    <w:lvl w:ilvl="5" w:tplc="580A0005" w:tentative="1">
+      <w:start w:val="1"/>
+      <w:numFmt w:val="bullet"/>
+      <w:lvlText w:val=""/>
+      <w:lvlJc w:val="left"/>
+      <w:pPr>
+        <w:ind w:left="4320" w:hanging="360"/>
+      </w:pPr>
+      <w:rPr>
+        <w:rFonts w:ascii="Wingdings" w:hAnsi="Wingdings" w:hint="default"/>
+      </w:rPr>
+    </w:lvl>
+    <w:lvl w:ilvl="6" w:tplc="580A0001" w:tentative="1">
+      <w:start w:val="1"/>
+      <w:numFmt w:val="bullet"/>
+      <w:lvlText w:val=""/>
+      <w:lvlJc w:val="left"/>
+      <w:pPr>
+        <w:ind w:left="5040" w:hanging="360"/>
+      </w:pPr>
+      <w:rPr>
+        <w:rFonts w:ascii="Symbol" w:hAnsi="Symbol" w:hint="default"/>
+      </w:rPr>
+    </w:lvl>
+    <w:lvl w:ilvl="7" w:tplc="580A0003" w:tentative="1">
+      <w:start w:val="1"/>
+      <w:numFmt w:val="bullet"/>
+      <w:lvlText w:val="o"/>
+      <w:lvlJc w:val="left"/>
+      <w:pPr>
+        <w:ind w:left="5760" w:hanging="360"/>
+      </w:pPr>
+      <w:rPr>
+        <w:rFonts w:ascii="Courier New" w:hAnsi="Courier New" w:cs="Courier New" w:hint="default"/>
+      </w:rPr>
+    </w:lvl>
+    <w:lvl w:ilvl="8" w:tplc="580A0005" w:tentative="1">
+      <w:start w:val="1"/>
+      <w:numFmt w:val="bullet"/>
+      <w:lvlText w:val=""/>
+      <w:lvlJc w:val="left"/>
+      <w:pPr>
+        <w:ind w:left="6480" w:hanging="360"/>
+      </w:pPr>
+      <w:rPr>
+        <w:rFonts w:ascii="Wingdings" w:hAnsi="Wingdings" w:hint="default"/>
+      </w:rPr>
+    </w:lvl>
+  </w:abstractNum>
+  <w:abstractNum w:abstractNumId="3" w15:restartNumberingAfterBreak="0">
     <w:nsid w:val="729B6276"/>
     <w:multiLevelType w:val="hybridMultilevel"/>
     <w:tmpl w:val="CFF814EE"/>
@@ -2544,7 +3126,7 @@
       </w:rPr>
     </w:lvl>
   </w:abstractNum>
-  <w:abstractNum w:abstractNumId="3" w15:restartNumberingAfterBreak="0">
+  <w:abstractNum w:abstractNumId="4" w15:restartNumberingAfterBreak="0">
     <w:nsid w:val="77F54D4C"/>
     <w:multiLevelType w:val="hybridMultilevel"/>
     <w:tmpl w:val="4970BB66"/>
@@ -2664,10 +3246,13 @@
     <w:abstractNumId w:val="0"/>
   </w:num>
   <w:num w:numId="3">
-    <w:abstractNumId w:val="2"/>
+    <w:abstractNumId w:val="3"/>
   </w:num>
   <w:num w:numId="4">
-    <w:abstractNumId w:val="3"/>
+    <w:abstractNumId w:val="4"/>
+  </w:num>
+  <w:num w:numId="5">
+    <w:abstractNumId w:val="2"/>
   </w:num>
 </w:numbering>
 </file>
@@ -2795,6 +3380,7 @@
     <w:lsdException w:name="HTML Sample" w:semiHidden="1" w:unhideWhenUsed="1"/>
     <w:lsdException w:name="HTML Typewriter" w:semiHidden="1" w:unhideWhenUsed="1"/>
     <w:lsdException w:name="HTML Variable" w:semiHidden="1" w:unhideWhenUsed="1"/>
+    <w:lsdException w:name="Normal Table" w:semiHidden="1" w:unhideWhenUsed="1"/>
     <w:lsdException w:name="annotation subject" w:semiHidden="1" w:unhideWhenUsed="1"/>
     <w:lsdException w:name="No List" w:semiHidden="1" w:unhideWhenUsed="1"/>
     <w:lsdException w:name="Outline List 1" w:semiHidden="1" w:unhideWhenUsed="1"/>
@@ -2837,8 +3423,11 @@
     <w:lsdException w:name="Table Contemporary" w:semiHidden="1" w:unhideWhenUsed="1"/>
     <w:lsdException w:name="Table Elegant" w:semiHidden="1" w:unhideWhenUsed="1"/>
     <w:lsdException w:name="Table Professional" w:semiHidden="1" w:unhideWhenUsed="1"/>
+    <w:lsdException w:name="Table Subtle 1" w:semiHidden="1" w:unhideWhenUsed="1"/>
     <w:lsdException w:name="Table Subtle 2" w:semiHidden="1" w:unhideWhenUsed="1"/>
     <w:lsdException w:name="Table Web 1" w:semiHidden="1" w:unhideWhenUsed="1"/>
+    <w:lsdException w:name="Table Web 2" w:semiHidden="1" w:unhideWhenUsed="1"/>
+    <w:lsdException w:name="Table Web 3" w:semiHidden="1" w:unhideWhenUsed="1"/>
     <w:lsdException w:name="Balloon Text" w:semiHidden="1" w:unhideWhenUsed="1"/>
     <w:lsdException w:name="Table Grid" w:uiPriority="39"/>
     <w:lsdException w:name="Table Theme" w:semiHidden="1" w:unhideWhenUsed="1"/>
@@ -3066,7 +3655,7 @@
   <w:style w:type="paragraph" w:default="1" w:styleId="Normal">
     <w:name w:val="Normal"/>
     <w:qFormat/>
-    <w:rsid w:val="00D86212"/>
+    <w:rsid w:val="001457B8"/>
   </w:style>
   <w:style w:type="character" w:default="1" w:styleId="Fuentedeprrafopredeter">
     <w:name w:val="Default Paragraph Font"/>

</xml_diff>